<commit_message>
doc technique + src
</commit_message>
<xml_diff>
--- a/Document Technique.docx
+++ b/Document Technique.docx
@@ -4,11 +4,92 @@
   <w:body>
     <w:p>
       <w:pPr>
+        <w:jc w:val="center"/>
+        <w:rPr>
+          <w:sz w:val="76"/>
+          <w:szCs w:val="76"/>
+        </w:rPr>
+      </w:pPr>
+      <w:r>
+        <w:rPr>
+          <w:sz w:val="76"/>
+          <w:szCs w:val="76"/>
+        </w:rPr>
+        <w:t>Projet Web</w:t>
+      </w:r>
+    </w:p>
+    <w:p>
+      <w:pPr>
+        <w:jc w:val="center"/>
+      </w:pPr>
+      <w:r>
+        <w:br w:type="page"/>
+      </w:r>
+    </w:p>
+    <w:p>
+      <w:pPr>
+        <w:rPr>
+          <w:rFonts w:asciiTheme="majorHAnsi" w:eastAsiaTheme="majorEastAsia" w:hAnsiTheme="majorHAnsi" w:cstheme="majorBidi"/>
+          <w:color w:val="1F3864" w:themeColor="accent1" w:themeShade="80"/>
+          <w:sz w:val="36"/>
+          <w:szCs w:val="36"/>
+        </w:rPr>
+      </w:pPr>
+    </w:p>
+    <w:sdt>
+      <w:sdtPr>
+        <w:id w:val="-831070026"/>
+        <w:docPartObj>
+          <w:docPartGallery w:val="Table of Contents"/>
+          <w:docPartUnique/>
+        </w:docPartObj>
+      </w:sdtPr>
+      <w:sdtEndPr>
+        <w:rPr>
+          <w:rFonts w:asciiTheme="minorHAnsi" w:eastAsiaTheme="minorEastAsia" w:hAnsiTheme="minorHAnsi" w:cstheme="minorBidi"/>
+          <w:b/>
+          <w:bCs/>
+          <w:color w:val="auto"/>
+          <w:sz w:val="22"/>
+          <w:szCs w:val="22"/>
+        </w:rPr>
+      </w:sdtEndPr>
+      <w:sdtContent>
+        <w:p>
+          <w:pPr>
+            <w:pStyle w:val="En-ttedetabledesmatires"/>
+          </w:pPr>
+          <w:r>
+            <w:t>Table des matières</w:t>
+          </w:r>
+        </w:p>
+        <w:p>
+          <w:fldSimple w:instr=" TOC \o &quot;1-3&quot; \h \z \u ">
+            <w:r>
+              <w:rPr>
+                <w:b/>
+                <w:bCs/>
+                <w:noProof/>
+              </w:rPr>
+              <w:t>Aucune entrée de table des matières n'a été trouvée.</w:t>
+            </w:r>
+          </w:fldSimple>
+        </w:p>
+      </w:sdtContent>
+    </w:sdt>
+    <w:p>
+      <w:r>
+        <w:br w:type="page"/>
+      </w:r>
+    </w:p>
+    <w:p>
+      <w:pPr>
         <w:pStyle w:val="Paragraphedeliste"/>
         <w:ind w:left="0"/>
       </w:pPr>
       <w:r>
-        <w:t>L’ajout du javascript permet d’embellir le site via des animations sur des éléments :</w:t>
+        <w:lastRenderedPageBreak/>
+        <w:t>Présentation</w:t>
       </w:r>
     </w:p>
     <w:p>
@@ -16,6 +97,9 @@
         <w:pStyle w:val="Paragraphedeliste"/>
         <w:ind w:left="0"/>
       </w:pPr>
+      <w:r>
+        <w:t>Projet</w:t>
+      </w:r>
     </w:p>
     <w:p>
       <w:pPr>
@@ -23,76 +107,184 @@
         <w:ind w:left="0"/>
       </w:pPr>
       <w:r>
-        <w:t>Barre orange quand l’utilisateur passe sa souris sur un bouton.</w:t>
-      </w:r>
-    </w:p>
-    <w:p>
-      <w:pPr>
-        <w:pStyle w:val="Paragraphedeliste"/>
-        <w:ind w:left="0"/>
-      </w:pPr>
-      <w:r>
-        <w:t>Affichage d’un texte animé « Web Deb »</w:t>
-      </w:r>
-    </w:p>
-    <w:p>
-      <w:pPr>
-        <w:pStyle w:val="Paragraphedeliste"/>
-        <w:ind w:left="0"/>
-      </w:pPr>
-      <w:r>
-        <w:t>Implémentation d’un jeu casse brique dans la section service, jeu vidéo</w:t>
-      </w:r>
-    </w:p>
-    <w:p>
-      <w:pPr>
-        <w:pStyle w:val="Paragraphedeliste"/>
-        <w:ind w:left="0"/>
-      </w:pPr>
-      <w:r>
-        <w:t>Possibilité de changer de photo via des boutons dans la section service, Portfolio.</w:t>
-      </w:r>
-    </w:p>
-    <w:p>
-      <w:pPr>
-        <w:pStyle w:val="Paragraphedeliste"/>
-        <w:ind w:left="0"/>
-      </w:pPr>
-    </w:p>
-    <w:p>
-      <w:pPr>
-        <w:pStyle w:val="Paragraphedeliste"/>
-        <w:ind w:left="0"/>
-      </w:pPr>
-      <w:r>
-        <w:t xml:space="preserve">Le gros de la page se résume dans les 600 lignes de </w:t>
-      </w:r>
-      <w:proofErr w:type="spellStart"/>
-      <w:r>
-        <w:t>css</w:t>
-      </w:r>
-      <w:proofErr w:type="spellEnd"/>
-      <w:r>
-        <w:t xml:space="preserve"> et la construction de mon html.</w:t>
-      </w:r>
-    </w:p>
-    <w:p>
-      <w:pPr>
-        <w:pStyle w:val="Paragraphedeliste"/>
-      </w:pPr>
-    </w:p>
-    <w:p>
-      <w:r>
-        <w:t xml:space="preserve">Mon site est entièrement en anglais car </w:t>
-      </w:r>
-      <w:r>
-        <w:t>c’est la langue internationale</w:t>
-      </w:r>
-      <w:r>
-        <w:t>.</w:t>
+        <w:t>W</w:t>
       </w:r>
       <w:bookmarkStart w:id="0" w:name="_GoBack"/>
       <w:bookmarkEnd w:id="0"/>
+    </w:p>
+    <w:p>
+      <w:pPr>
+        <w:pStyle w:val="Paragraphedeliste"/>
+        <w:ind w:left="0"/>
+      </w:pPr>
+    </w:p>
+    <w:p>
+      <w:pPr>
+        <w:pStyle w:val="Paragraphedeliste"/>
+        <w:ind w:left="0"/>
+      </w:pPr>
+      <w:r>
+        <w:t>Techno</w:t>
+      </w:r>
+    </w:p>
+    <w:p>
+      <w:pPr>
+        <w:pStyle w:val="Paragraphedeliste"/>
+        <w:ind w:left="0"/>
+      </w:pPr>
+      <w:r>
+        <w:t>Web</w:t>
+      </w:r>
+    </w:p>
+    <w:p>
+      <w:pPr>
+        <w:pStyle w:val="Paragraphedeliste"/>
+        <w:ind w:left="0"/>
+      </w:pPr>
+      <w:r>
+        <w:t>Serveur</w:t>
+      </w:r>
+    </w:p>
+    <w:p>
+      <w:pPr>
+        <w:pStyle w:val="Paragraphedeliste"/>
+        <w:ind w:left="0"/>
+      </w:pPr>
+    </w:p>
+    <w:p>
+      <w:pPr>
+        <w:pStyle w:val="Paragraphedeliste"/>
+        <w:ind w:left="0"/>
+      </w:pPr>
+      <w:r>
+        <w:t>Conclusion</w:t>
+      </w:r>
+    </w:p>
+    <w:p>
+      <w:pPr>
+        <w:pStyle w:val="Paragraphedeliste"/>
+        <w:ind w:left="0"/>
+      </w:pPr>
+    </w:p>
+    <w:p>
+      <w:pPr>
+        <w:pStyle w:val="Paragraphedeliste"/>
+        <w:ind w:left="0"/>
+      </w:pPr>
+    </w:p>
+    <w:p>
+      <w:pPr>
+        <w:pStyle w:val="Paragraphedeliste"/>
+        <w:ind w:left="0"/>
+      </w:pPr>
+    </w:p>
+    <w:p>
+      <w:pPr>
+        <w:pStyle w:val="Paragraphedeliste"/>
+        <w:ind w:left="0"/>
+      </w:pPr>
+    </w:p>
+    <w:p>
+      <w:pPr>
+        <w:pStyle w:val="Paragraphedeliste"/>
+        <w:ind w:left="0"/>
+      </w:pPr>
+    </w:p>
+    <w:p>
+      <w:pPr>
+        <w:pStyle w:val="Paragraphedeliste"/>
+        <w:ind w:left="0"/>
+      </w:pPr>
+    </w:p>
+    <w:p>
+      <w:pPr>
+        <w:pStyle w:val="Paragraphedeliste"/>
+        <w:ind w:left="0"/>
+      </w:pPr>
+      <w:r>
+        <w:t>L’ajout du javascript permet d’embellir le site via des animations sur des éléments :</w:t>
+      </w:r>
+    </w:p>
+    <w:p>
+      <w:pPr>
+        <w:pStyle w:val="Paragraphedeliste"/>
+        <w:ind w:left="0"/>
+      </w:pPr>
+    </w:p>
+    <w:p>
+      <w:pPr>
+        <w:pStyle w:val="Paragraphedeliste"/>
+        <w:ind w:left="0"/>
+      </w:pPr>
+      <w:r>
+        <w:t>Barre orange quand l’utilisateur passe sa souris sur un bouton.</w:t>
+      </w:r>
+    </w:p>
+    <w:p>
+      <w:pPr>
+        <w:pStyle w:val="Paragraphedeliste"/>
+        <w:ind w:left="0"/>
+      </w:pPr>
+      <w:r>
+        <w:t>Affichage d’un texte animé « Web Deb »</w:t>
+      </w:r>
+    </w:p>
+    <w:p>
+      <w:pPr>
+        <w:pStyle w:val="Paragraphedeliste"/>
+        <w:ind w:left="0"/>
+      </w:pPr>
+      <w:r>
+        <w:t>Implémentation d’un jeu casse brique dans la section service, jeu vidéo</w:t>
+      </w:r>
+    </w:p>
+    <w:p>
+      <w:pPr>
+        <w:pStyle w:val="Paragraphedeliste"/>
+        <w:ind w:left="0"/>
+      </w:pPr>
+      <w:r>
+        <w:t>Possibilité de changer de photo via des boutons dans la section service, Portfolio.</w:t>
+      </w:r>
+    </w:p>
+    <w:p>
+      <w:pPr>
+        <w:pStyle w:val="Paragraphedeliste"/>
+        <w:ind w:left="0"/>
+      </w:pPr>
+    </w:p>
+    <w:p>
+      <w:pPr>
+        <w:pStyle w:val="Paragraphedeliste"/>
+        <w:ind w:left="0"/>
+      </w:pPr>
+      <w:r>
+        <w:t xml:space="preserve">Le gros de la page se résume dans les 600 lignes de </w:t>
+      </w:r>
+      <w:proofErr w:type="spellStart"/>
+      <w:r>
+        <w:t>css</w:t>
+      </w:r>
+      <w:proofErr w:type="spellEnd"/>
+      <w:r>
+        <w:t xml:space="preserve"> et la construction de mon html.</w:t>
+      </w:r>
+    </w:p>
+    <w:p>
+      <w:pPr>
+        <w:pStyle w:val="Paragraphedeliste"/>
+      </w:pPr>
+    </w:p>
+    <w:p>
+      <w:r>
+        <w:t xml:space="preserve">Mon site est entièrement en anglais car </w:t>
+      </w:r>
+      <w:r>
+        <w:t>c’est la langue internationale</w:t>
+      </w:r>
+      <w:r>
+        <w:t>.</w:t>
+      </w:r>
     </w:p>
     <w:p>
       <w:pPr>
@@ -115,14 +307,9 @@
       <w:r>
         <w:t xml:space="preserve">Le fichier SQL à </w:t>
       </w:r>
-      <w:proofErr w:type="spellStart"/>
-      <w:r>
-        <w:t>coorig</w:t>
-      </w:r>
-      <w:r>
-        <w:t>er</w:t>
-      </w:r>
-      <w:proofErr w:type="spellEnd"/>
+      <w:r>
+        <w:t>corriger</w:t>
+      </w:r>
       <w:r>
         <w:t xml:space="preserve"> est : </w:t>
       </w:r>
@@ -222,14 +409,9 @@
           <w:numId w:val="2"/>
         </w:numPr>
       </w:pPr>
-      <w:hyperlink r:id="rId7" w:history="1">
-        <w:r>
-          <w:rPr>
-            <w:rStyle w:val="Lienhypertexte"/>
-          </w:rPr>
-          <w:t>thomas.giovannoni@hotmail.fr</w:t>
-        </w:r>
-      </w:hyperlink>
+      <w:r>
+        <w:t>admin@portfolio.fr</w:t>
+      </w:r>
     </w:p>
     <w:p>
       <w:pPr>
@@ -239,14 +421,11 @@
           <w:numId w:val="2"/>
         </w:numPr>
       </w:pPr>
-      <w:proofErr w:type="spellStart"/>
-      <w:r>
-        <w:t>p</w:t>
-      </w:r>
-      <w:r>
-        <w:t>assword</w:t>
-      </w:r>
-      <w:proofErr w:type="spellEnd"/>
+      <w:proofErr w:type="gramStart"/>
+      <w:r>
+        <w:t>admin</w:t>
+      </w:r>
+      <w:proofErr w:type="gramEnd"/>
     </w:p>
     <w:p>
       <w:pPr>
@@ -336,6 +515,7 @@
         <w:rPr>
           <w:noProof/>
         </w:rPr>
+        <w:lastRenderedPageBreak/>
         <w:drawing>
           <wp:inline distT="0" distB="0" distL="0" distR="0" wp14:anchorId="706843EF" wp14:editId="39920227">
             <wp:extent cx="5753100" cy="1501140"/>
@@ -805,7 +985,7 @@
   <w:docDefaults>
     <w:rPrDefault>
       <w:rPr>
-        <w:rFonts w:asciiTheme="minorHAnsi" w:eastAsiaTheme="minorHAnsi" w:hAnsiTheme="minorHAnsi" w:cstheme="minorBidi"/>
+        <w:rFonts w:asciiTheme="minorHAnsi" w:eastAsiaTheme="minorEastAsia" w:hAnsiTheme="minorHAnsi" w:cstheme="minorBidi"/>
         <w:sz w:val="22"/>
         <w:szCs w:val="22"/>
         <w:lang w:val="fr-FR" w:eastAsia="en-US" w:bidi="ar-SA"/>
@@ -1197,10 +1377,214 @@
   <w:style w:type="paragraph" w:default="1" w:styleId="Normal">
     <w:name w:val="Normal"/>
     <w:qFormat/>
-    <w:rsid w:val="00AE2945"/>
+    <w:rsid w:val="0059009B"/>
+  </w:style>
+  <w:style w:type="paragraph" w:styleId="Titre1">
+    <w:name w:val="heading 1"/>
+    <w:basedOn w:val="Normal"/>
+    <w:next w:val="Normal"/>
+    <w:link w:val="Titre1Car"/>
+    <w:uiPriority w:val="9"/>
+    <w:qFormat/>
+    <w:rsid w:val="0059009B"/>
     <w:pPr>
-      <w:spacing w:after="200" w:line="276" w:lineRule="auto"/>
+      <w:keepNext/>
+      <w:keepLines/>
+      <w:spacing w:before="400" w:after="40" w:line="240" w:lineRule="auto"/>
+      <w:outlineLvl w:val="0"/>
     </w:pPr>
+    <w:rPr>
+      <w:rFonts w:asciiTheme="majorHAnsi" w:eastAsiaTheme="majorEastAsia" w:hAnsiTheme="majorHAnsi" w:cstheme="majorBidi"/>
+      <w:color w:val="1F3864" w:themeColor="accent1" w:themeShade="80"/>
+      <w:sz w:val="36"/>
+      <w:szCs w:val="36"/>
+    </w:rPr>
+  </w:style>
+  <w:style w:type="paragraph" w:styleId="Titre2">
+    <w:name w:val="heading 2"/>
+    <w:basedOn w:val="Normal"/>
+    <w:next w:val="Normal"/>
+    <w:link w:val="Titre2Car"/>
+    <w:uiPriority w:val="9"/>
+    <w:semiHidden/>
+    <w:unhideWhenUsed/>
+    <w:qFormat/>
+    <w:rsid w:val="0059009B"/>
+    <w:pPr>
+      <w:keepNext/>
+      <w:keepLines/>
+      <w:spacing w:before="40" w:after="0" w:line="240" w:lineRule="auto"/>
+      <w:outlineLvl w:val="1"/>
+    </w:pPr>
+    <w:rPr>
+      <w:rFonts w:asciiTheme="majorHAnsi" w:eastAsiaTheme="majorEastAsia" w:hAnsiTheme="majorHAnsi" w:cstheme="majorBidi"/>
+      <w:color w:val="2F5496" w:themeColor="accent1" w:themeShade="BF"/>
+      <w:sz w:val="32"/>
+      <w:szCs w:val="32"/>
+    </w:rPr>
+  </w:style>
+  <w:style w:type="paragraph" w:styleId="Titre3">
+    <w:name w:val="heading 3"/>
+    <w:basedOn w:val="Normal"/>
+    <w:next w:val="Normal"/>
+    <w:link w:val="Titre3Car"/>
+    <w:uiPriority w:val="9"/>
+    <w:semiHidden/>
+    <w:unhideWhenUsed/>
+    <w:qFormat/>
+    <w:rsid w:val="0059009B"/>
+    <w:pPr>
+      <w:keepNext/>
+      <w:keepLines/>
+      <w:spacing w:before="40" w:after="0" w:line="240" w:lineRule="auto"/>
+      <w:outlineLvl w:val="2"/>
+    </w:pPr>
+    <w:rPr>
+      <w:rFonts w:asciiTheme="majorHAnsi" w:eastAsiaTheme="majorEastAsia" w:hAnsiTheme="majorHAnsi" w:cstheme="majorBidi"/>
+      <w:color w:val="2F5496" w:themeColor="accent1" w:themeShade="BF"/>
+      <w:sz w:val="28"/>
+      <w:szCs w:val="28"/>
+    </w:rPr>
+  </w:style>
+  <w:style w:type="paragraph" w:styleId="Titre4">
+    <w:name w:val="heading 4"/>
+    <w:basedOn w:val="Normal"/>
+    <w:next w:val="Normal"/>
+    <w:link w:val="Titre4Car"/>
+    <w:uiPriority w:val="9"/>
+    <w:semiHidden/>
+    <w:unhideWhenUsed/>
+    <w:qFormat/>
+    <w:rsid w:val="0059009B"/>
+    <w:pPr>
+      <w:keepNext/>
+      <w:keepLines/>
+      <w:spacing w:before="40" w:after="0"/>
+      <w:outlineLvl w:val="3"/>
+    </w:pPr>
+    <w:rPr>
+      <w:rFonts w:asciiTheme="majorHAnsi" w:eastAsiaTheme="majorEastAsia" w:hAnsiTheme="majorHAnsi" w:cstheme="majorBidi"/>
+      <w:color w:val="2F5496" w:themeColor="accent1" w:themeShade="BF"/>
+      <w:sz w:val="24"/>
+      <w:szCs w:val="24"/>
+    </w:rPr>
+  </w:style>
+  <w:style w:type="paragraph" w:styleId="Titre5">
+    <w:name w:val="heading 5"/>
+    <w:basedOn w:val="Normal"/>
+    <w:next w:val="Normal"/>
+    <w:link w:val="Titre5Car"/>
+    <w:uiPriority w:val="9"/>
+    <w:semiHidden/>
+    <w:unhideWhenUsed/>
+    <w:qFormat/>
+    <w:rsid w:val="0059009B"/>
+    <w:pPr>
+      <w:keepNext/>
+      <w:keepLines/>
+      <w:spacing w:before="40" w:after="0"/>
+      <w:outlineLvl w:val="4"/>
+    </w:pPr>
+    <w:rPr>
+      <w:rFonts w:asciiTheme="majorHAnsi" w:eastAsiaTheme="majorEastAsia" w:hAnsiTheme="majorHAnsi" w:cstheme="majorBidi"/>
+      <w:caps/>
+      <w:color w:val="2F5496" w:themeColor="accent1" w:themeShade="BF"/>
+    </w:rPr>
+  </w:style>
+  <w:style w:type="paragraph" w:styleId="Titre6">
+    <w:name w:val="heading 6"/>
+    <w:basedOn w:val="Normal"/>
+    <w:next w:val="Normal"/>
+    <w:link w:val="Titre6Car"/>
+    <w:uiPriority w:val="9"/>
+    <w:semiHidden/>
+    <w:unhideWhenUsed/>
+    <w:qFormat/>
+    <w:rsid w:val="0059009B"/>
+    <w:pPr>
+      <w:keepNext/>
+      <w:keepLines/>
+      <w:spacing w:before="40" w:after="0"/>
+      <w:outlineLvl w:val="5"/>
+    </w:pPr>
+    <w:rPr>
+      <w:rFonts w:asciiTheme="majorHAnsi" w:eastAsiaTheme="majorEastAsia" w:hAnsiTheme="majorHAnsi" w:cstheme="majorBidi"/>
+      <w:i/>
+      <w:iCs/>
+      <w:caps/>
+      <w:color w:val="1F3864" w:themeColor="accent1" w:themeShade="80"/>
+    </w:rPr>
+  </w:style>
+  <w:style w:type="paragraph" w:styleId="Titre7">
+    <w:name w:val="heading 7"/>
+    <w:basedOn w:val="Normal"/>
+    <w:next w:val="Normal"/>
+    <w:link w:val="Titre7Car"/>
+    <w:uiPriority w:val="9"/>
+    <w:semiHidden/>
+    <w:unhideWhenUsed/>
+    <w:qFormat/>
+    <w:rsid w:val="0059009B"/>
+    <w:pPr>
+      <w:keepNext/>
+      <w:keepLines/>
+      <w:spacing w:before="40" w:after="0"/>
+      <w:outlineLvl w:val="6"/>
+    </w:pPr>
+    <w:rPr>
+      <w:rFonts w:asciiTheme="majorHAnsi" w:eastAsiaTheme="majorEastAsia" w:hAnsiTheme="majorHAnsi" w:cstheme="majorBidi"/>
+      <w:b/>
+      <w:bCs/>
+      <w:color w:val="1F3864" w:themeColor="accent1" w:themeShade="80"/>
+    </w:rPr>
+  </w:style>
+  <w:style w:type="paragraph" w:styleId="Titre8">
+    <w:name w:val="heading 8"/>
+    <w:basedOn w:val="Normal"/>
+    <w:next w:val="Normal"/>
+    <w:link w:val="Titre8Car"/>
+    <w:uiPriority w:val="9"/>
+    <w:semiHidden/>
+    <w:unhideWhenUsed/>
+    <w:qFormat/>
+    <w:rsid w:val="0059009B"/>
+    <w:pPr>
+      <w:keepNext/>
+      <w:keepLines/>
+      <w:spacing w:before="40" w:after="0"/>
+      <w:outlineLvl w:val="7"/>
+    </w:pPr>
+    <w:rPr>
+      <w:rFonts w:asciiTheme="majorHAnsi" w:eastAsiaTheme="majorEastAsia" w:hAnsiTheme="majorHAnsi" w:cstheme="majorBidi"/>
+      <w:b/>
+      <w:bCs/>
+      <w:i/>
+      <w:iCs/>
+      <w:color w:val="1F3864" w:themeColor="accent1" w:themeShade="80"/>
+    </w:rPr>
+  </w:style>
+  <w:style w:type="paragraph" w:styleId="Titre9">
+    <w:name w:val="heading 9"/>
+    <w:basedOn w:val="Normal"/>
+    <w:next w:val="Normal"/>
+    <w:link w:val="Titre9Car"/>
+    <w:uiPriority w:val="9"/>
+    <w:semiHidden/>
+    <w:unhideWhenUsed/>
+    <w:qFormat/>
+    <w:rsid w:val="0059009B"/>
+    <w:pPr>
+      <w:keepNext/>
+      <w:keepLines/>
+      <w:spacing w:before="40" w:after="0"/>
+      <w:outlineLvl w:val="8"/>
+    </w:pPr>
+    <w:rPr>
+      <w:rFonts w:asciiTheme="majorHAnsi" w:eastAsiaTheme="majorEastAsia" w:hAnsiTheme="majorHAnsi" w:cstheme="majorBidi"/>
+      <w:i/>
+      <w:iCs/>
+      <w:color w:val="1F3864" w:themeColor="accent1" w:themeShade="80"/>
+    </w:rPr>
   </w:style>
   <w:style w:type="character" w:default="1" w:styleId="Policepardfaut">
     <w:name w:val="Default Paragraph Font"/>
@@ -1336,6 +1720,395 @@
       <w:color w:val="605E5C"/>
       <w:shd w:val="clear" w:color="auto" w:fill="E1DFDD"/>
     </w:rPr>
+  </w:style>
+  <w:style w:type="character" w:customStyle="1" w:styleId="Titre1Car">
+    <w:name w:val="Titre 1 Car"/>
+    <w:basedOn w:val="Policepardfaut"/>
+    <w:link w:val="Titre1"/>
+    <w:uiPriority w:val="9"/>
+    <w:rsid w:val="0059009B"/>
+    <w:rPr>
+      <w:rFonts w:asciiTheme="majorHAnsi" w:eastAsiaTheme="majorEastAsia" w:hAnsiTheme="majorHAnsi" w:cstheme="majorBidi"/>
+      <w:color w:val="1F3864" w:themeColor="accent1" w:themeShade="80"/>
+      <w:sz w:val="36"/>
+      <w:szCs w:val="36"/>
+    </w:rPr>
+  </w:style>
+  <w:style w:type="character" w:customStyle="1" w:styleId="Titre2Car">
+    <w:name w:val="Titre 2 Car"/>
+    <w:basedOn w:val="Policepardfaut"/>
+    <w:link w:val="Titre2"/>
+    <w:uiPriority w:val="9"/>
+    <w:semiHidden/>
+    <w:rsid w:val="0059009B"/>
+    <w:rPr>
+      <w:rFonts w:asciiTheme="majorHAnsi" w:eastAsiaTheme="majorEastAsia" w:hAnsiTheme="majorHAnsi" w:cstheme="majorBidi"/>
+      <w:color w:val="2F5496" w:themeColor="accent1" w:themeShade="BF"/>
+      <w:sz w:val="32"/>
+      <w:szCs w:val="32"/>
+    </w:rPr>
+  </w:style>
+  <w:style w:type="character" w:customStyle="1" w:styleId="Titre3Car">
+    <w:name w:val="Titre 3 Car"/>
+    <w:basedOn w:val="Policepardfaut"/>
+    <w:link w:val="Titre3"/>
+    <w:uiPriority w:val="9"/>
+    <w:semiHidden/>
+    <w:rsid w:val="0059009B"/>
+    <w:rPr>
+      <w:rFonts w:asciiTheme="majorHAnsi" w:eastAsiaTheme="majorEastAsia" w:hAnsiTheme="majorHAnsi" w:cstheme="majorBidi"/>
+      <w:color w:val="2F5496" w:themeColor="accent1" w:themeShade="BF"/>
+      <w:sz w:val="28"/>
+      <w:szCs w:val="28"/>
+    </w:rPr>
+  </w:style>
+  <w:style w:type="character" w:customStyle="1" w:styleId="Titre4Car">
+    <w:name w:val="Titre 4 Car"/>
+    <w:basedOn w:val="Policepardfaut"/>
+    <w:link w:val="Titre4"/>
+    <w:uiPriority w:val="9"/>
+    <w:semiHidden/>
+    <w:rsid w:val="0059009B"/>
+    <w:rPr>
+      <w:rFonts w:asciiTheme="majorHAnsi" w:eastAsiaTheme="majorEastAsia" w:hAnsiTheme="majorHAnsi" w:cstheme="majorBidi"/>
+      <w:color w:val="2F5496" w:themeColor="accent1" w:themeShade="BF"/>
+      <w:sz w:val="24"/>
+      <w:szCs w:val="24"/>
+    </w:rPr>
+  </w:style>
+  <w:style w:type="character" w:customStyle="1" w:styleId="Titre5Car">
+    <w:name w:val="Titre 5 Car"/>
+    <w:basedOn w:val="Policepardfaut"/>
+    <w:link w:val="Titre5"/>
+    <w:uiPriority w:val="9"/>
+    <w:semiHidden/>
+    <w:rsid w:val="0059009B"/>
+    <w:rPr>
+      <w:rFonts w:asciiTheme="majorHAnsi" w:eastAsiaTheme="majorEastAsia" w:hAnsiTheme="majorHAnsi" w:cstheme="majorBidi"/>
+      <w:caps/>
+      <w:color w:val="2F5496" w:themeColor="accent1" w:themeShade="BF"/>
+    </w:rPr>
+  </w:style>
+  <w:style w:type="character" w:customStyle="1" w:styleId="Titre6Car">
+    <w:name w:val="Titre 6 Car"/>
+    <w:basedOn w:val="Policepardfaut"/>
+    <w:link w:val="Titre6"/>
+    <w:uiPriority w:val="9"/>
+    <w:semiHidden/>
+    <w:rsid w:val="0059009B"/>
+    <w:rPr>
+      <w:rFonts w:asciiTheme="majorHAnsi" w:eastAsiaTheme="majorEastAsia" w:hAnsiTheme="majorHAnsi" w:cstheme="majorBidi"/>
+      <w:i/>
+      <w:iCs/>
+      <w:caps/>
+      <w:color w:val="1F3864" w:themeColor="accent1" w:themeShade="80"/>
+    </w:rPr>
+  </w:style>
+  <w:style w:type="character" w:customStyle="1" w:styleId="Titre7Car">
+    <w:name w:val="Titre 7 Car"/>
+    <w:basedOn w:val="Policepardfaut"/>
+    <w:link w:val="Titre7"/>
+    <w:uiPriority w:val="9"/>
+    <w:semiHidden/>
+    <w:rsid w:val="0059009B"/>
+    <w:rPr>
+      <w:rFonts w:asciiTheme="majorHAnsi" w:eastAsiaTheme="majorEastAsia" w:hAnsiTheme="majorHAnsi" w:cstheme="majorBidi"/>
+      <w:b/>
+      <w:bCs/>
+      <w:color w:val="1F3864" w:themeColor="accent1" w:themeShade="80"/>
+    </w:rPr>
+  </w:style>
+  <w:style w:type="character" w:customStyle="1" w:styleId="Titre8Car">
+    <w:name w:val="Titre 8 Car"/>
+    <w:basedOn w:val="Policepardfaut"/>
+    <w:link w:val="Titre8"/>
+    <w:uiPriority w:val="9"/>
+    <w:semiHidden/>
+    <w:rsid w:val="0059009B"/>
+    <w:rPr>
+      <w:rFonts w:asciiTheme="majorHAnsi" w:eastAsiaTheme="majorEastAsia" w:hAnsiTheme="majorHAnsi" w:cstheme="majorBidi"/>
+      <w:b/>
+      <w:bCs/>
+      <w:i/>
+      <w:iCs/>
+      <w:color w:val="1F3864" w:themeColor="accent1" w:themeShade="80"/>
+    </w:rPr>
+  </w:style>
+  <w:style w:type="character" w:customStyle="1" w:styleId="Titre9Car">
+    <w:name w:val="Titre 9 Car"/>
+    <w:basedOn w:val="Policepardfaut"/>
+    <w:link w:val="Titre9"/>
+    <w:uiPriority w:val="9"/>
+    <w:semiHidden/>
+    <w:rsid w:val="0059009B"/>
+    <w:rPr>
+      <w:rFonts w:asciiTheme="majorHAnsi" w:eastAsiaTheme="majorEastAsia" w:hAnsiTheme="majorHAnsi" w:cstheme="majorBidi"/>
+      <w:i/>
+      <w:iCs/>
+      <w:color w:val="1F3864" w:themeColor="accent1" w:themeShade="80"/>
+    </w:rPr>
+  </w:style>
+  <w:style w:type="paragraph" w:styleId="Lgende">
+    <w:name w:val="caption"/>
+    <w:basedOn w:val="Normal"/>
+    <w:next w:val="Normal"/>
+    <w:uiPriority w:val="35"/>
+    <w:semiHidden/>
+    <w:unhideWhenUsed/>
+    <w:qFormat/>
+    <w:rsid w:val="0059009B"/>
+    <w:pPr>
+      <w:spacing w:line="240" w:lineRule="auto"/>
+    </w:pPr>
+    <w:rPr>
+      <w:b/>
+      <w:bCs/>
+      <w:smallCaps/>
+      <w:color w:val="44546A" w:themeColor="text2"/>
+    </w:rPr>
+  </w:style>
+  <w:style w:type="paragraph" w:styleId="Titre">
+    <w:name w:val="Title"/>
+    <w:basedOn w:val="Normal"/>
+    <w:next w:val="Normal"/>
+    <w:link w:val="TitreCar"/>
+    <w:uiPriority w:val="10"/>
+    <w:qFormat/>
+    <w:rsid w:val="0059009B"/>
+    <w:pPr>
+      <w:spacing w:after="0" w:line="204" w:lineRule="auto"/>
+      <w:contextualSpacing/>
+    </w:pPr>
+    <w:rPr>
+      <w:rFonts w:asciiTheme="majorHAnsi" w:eastAsiaTheme="majorEastAsia" w:hAnsiTheme="majorHAnsi" w:cstheme="majorBidi"/>
+      <w:caps/>
+      <w:color w:val="44546A" w:themeColor="text2"/>
+      <w:spacing w:val="-15"/>
+      <w:sz w:val="72"/>
+      <w:szCs w:val="72"/>
+    </w:rPr>
+  </w:style>
+  <w:style w:type="character" w:customStyle="1" w:styleId="TitreCar">
+    <w:name w:val="Titre Car"/>
+    <w:basedOn w:val="Policepardfaut"/>
+    <w:link w:val="Titre"/>
+    <w:uiPriority w:val="10"/>
+    <w:rsid w:val="0059009B"/>
+    <w:rPr>
+      <w:rFonts w:asciiTheme="majorHAnsi" w:eastAsiaTheme="majorEastAsia" w:hAnsiTheme="majorHAnsi" w:cstheme="majorBidi"/>
+      <w:caps/>
+      <w:color w:val="44546A" w:themeColor="text2"/>
+      <w:spacing w:val="-15"/>
+      <w:sz w:val="72"/>
+      <w:szCs w:val="72"/>
+    </w:rPr>
+  </w:style>
+  <w:style w:type="paragraph" w:styleId="Sous-titre">
+    <w:name w:val="Subtitle"/>
+    <w:basedOn w:val="Normal"/>
+    <w:next w:val="Normal"/>
+    <w:link w:val="Sous-titreCar"/>
+    <w:uiPriority w:val="11"/>
+    <w:qFormat/>
+    <w:rsid w:val="0059009B"/>
+    <w:pPr>
+      <w:numPr>
+        <w:ilvl w:val="1"/>
+      </w:numPr>
+      <w:spacing w:after="240" w:line="240" w:lineRule="auto"/>
+    </w:pPr>
+    <w:rPr>
+      <w:rFonts w:asciiTheme="majorHAnsi" w:eastAsiaTheme="majorEastAsia" w:hAnsiTheme="majorHAnsi" w:cstheme="majorBidi"/>
+      <w:color w:val="4472C4" w:themeColor="accent1"/>
+      <w:sz w:val="28"/>
+      <w:szCs w:val="28"/>
+    </w:rPr>
+  </w:style>
+  <w:style w:type="character" w:customStyle="1" w:styleId="Sous-titreCar">
+    <w:name w:val="Sous-titre Car"/>
+    <w:basedOn w:val="Policepardfaut"/>
+    <w:link w:val="Sous-titre"/>
+    <w:uiPriority w:val="11"/>
+    <w:rsid w:val="0059009B"/>
+    <w:rPr>
+      <w:rFonts w:asciiTheme="majorHAnsi" w:eastAsiaTheme="majorEastAsia" w:hAnsiTheme="majorHAnsi" w:cstheme="majorBidi"/>
+      <w:color w:val="4472C4" w:themeColor="accent1"/>
+      <w:sz w:val="28"/>
+      <w:szCs w:val="28"/>
+    </w:rPr>
+  </w:style>
+  <w:style w:type="character" w:styleId="lev">
+    <w:name w:val="Strong"/>
+    <w:basedOn w:val="Policepardfaut"/>
+    <w:uiPriority w:val="22"/>
+    <w:qFormat/>
+    <w:rsid w:val="0059009B"/>
+    <w:rPr>
+      <w:b/>
+      <w:bCs/>
+    </w:rPr>
+  </w:style>
+  <w:style w:type="character" w:styleId="Accentuation">
+    <w:name w:val="Emphasis"/>
+    <w:basedOn w:val="Policepardfaut"/>
+    <w:uiPriority w:val="20"/>
+    <w:qFormat/>
+    <w:rsid w:val="0059009B"/>
+    <w:rPr>
+      <w:i/>
+      <w:iCs/>
+    </w:rPr>
+  </w:style>
+  <w:style w:type="paragraph" w:styleId="Sansinterligne">
+    <w:name w:val="No Spacing"/>
+    <w:uiPriority w:val="1"/>
+    <w:qFormat/>
+    <w:rsid w:val="0059009B"/>
+    <w:pPr>
+      <w:spacing w:after="0" w:line="240" w:lineRule="auto"/>
+    </w:pPr>
+  </w:style>
+  <w:style w:type="paragraph" w:styleId="Citation">
+    <w:name w:val="Quote"/>
+    <w:basedOn w:val="Normal"/>
+    <w:next w:val="Normal"/>
+    <w:link w:val="CitationCar"/>
+    <w:uiPriority w:val="29"/>
+    <w:qFormat/>
+    <w:rsid w:val="0059009B"/>
+    <w:pPr>
+      <w:spacing w:before="120" w:after="120"/>
+      <w:ind w:left="720"/>
+    </w:pPr>
+    <w:rPr>
+      <w:color w:val="44546A" w:themeColor="text2"/>
+      <w:sz w:val="24"/>
+      <w:szCs w:val="24"/>
+    </w:rPr>
+  </w:style>
+  <w:style w:type="character" w:customStyle="1" w:styleId="CitationCar">
+    <w:name w:val="Citation Car"/>
+    <w:basedOn w:val="Policepardfaut"/>
+    <w:link w:val="Citation"/>
+    <w:uiPriority w:val="29"/>
+    <w:rsid w:val="0059009B"/>
+    <w:rPr>
+      <w:color w:val="44546A" w:themeColor="text2"/>
+      <w:sz w:val="24"/>
+      <w:szCs w:val="24"/>
+    </w:rPr>
+  </w:style>
+  <w:style w:type="paragraph" w:styleId="Citationintense">
+    <w:name w:val="Intense Quote"/>
+    <w:basedOn w:val="Normal"/>
+    <w:next w:val="Normal"/>
+    <w:link w:val="CitationintenseCar"/>
+    <w:uiPriority w:val="30"/>
+    <w:qFormat/>
+    <w:rsid w:val="0059009B"/>
+    <w:pPr>
+      <w:spacing w:before="100" w:beforeAutospacing="1" w:after="240" w:line="240" w:lineRule="auto"/>
+      <w:ind w:left="720"/>
+      <w:jc w:val="center"/>
+    </w:pPr>
+    <w:rPr>
+      <w:rFonts w:asciiTheme="majorHAnsi" w:eastAsiaTheme="majorEastAsia" w:hAnsiTheme="majorHAnsi" w:cstheme="majorBidi"/>
+      <w:color w:val="44546A" w:themeColor="text2"/>
+      <w:spacing w:val="-6"/>
+      <w:sz w:val="32"/>
+      <w:szCs w:val="32"/>
+    </w:rPr>
+  </w:style>
+  <w:style w:type="character" w:customStyle="1" w:styleId="CitationintenseCar">
+    <w:name w:val="Citation intense Car"/>
+    <w:basedOn w:val="Policepardfaut"/>
+    <w:link w:val="Citationintense"/>
+    <w:uiPriority w:val="30"/>
+    <w:rsid w:val="0059009B"/>
+    <w:rPr>
+      <w:rFonts w:asciiTheme="majorHAnsi" w:eastAsiaTheme="majorEastAsia" w:hAnsiTheme="majorHAnsi" w:cstheme="majorBidi"/>
+      <w:color w:val="44546A" w:themeColor="text2"/>
+      <w:spacing w:val="-6"/>
+      <w:sz w:val="32"/>
+      <w:szCs w:val="32"/>
+    </w:rPr>
+  </w:style>
+  <w:style w:type="character" w:styleId="Accentuationlgre">
+    <w:name w:val="Subtle Emphasis"/>
+    <w:basedOn w:val="Policepardfaut"/>
+    <w:uiPriority w:val="19"/>
+    <w:qFormat/>
+    <w:rsid w:val="0059009B"/>
+    <w:rPr>
+      <w:i/>
+      <w:iCs/>
+      <w:color w:val="595959" w:themeColor="text1" w:themeTint="A6"/>
+    </w:rPr>
+  </w:style>
+  <w:style w:type="character" w:styleId="Accentuationintense">
+    <w:name w:val="Intense Emphasis"/>
+    <w:basedOn w:val="Policepardfaut"/>
+    <w:uiPriority w:val="21"/>
+    <w:qFormat/>
+    <w:rsid w:val="0059009B"/>
+    <w:rPr>
+      <w:b/>
+      <w:bCs/>
+      <w:i/>
+      <w:iCs/>
+    </w:rPr>
+  </w:style>
+  <w:style w:type="character" w:styleId="Rfrencelgre">
+    <w:name w:val="Subtle Reference"/>
+    <w:basedOn w:val="Policepardfaut"/>
+    <w:uiPriority w:val="31"/>
+    <w:qFormat/>
+    <w:rsid w:val="0059009B"/>
+    <w:rPr>
+      <w:smallCaps/>
+      <w:color w:val="595959" w:themeColor="text1" w:themeTint="A6"/>
+      <w:u w:val="none" w:color="7F7F7F" w:themeColor="text1" w:themeTint="80"/>
+      <w:bdr w:val="none" w:sz="0" w:space="0" w:color="auto"/>
+    </w:rPr>
+  </w:style>
+  <w:style w:type="character" w:styleId="Rfrenceintense">
+    <w:name w:val="Intense Reference"/>
+    <w:basedOn w:val="Policepardfaut"/>
+    <w:uiPriority w:val="32"/>
+    <w:qFormat/>
+    <w:rsid w:val="0059009B"/>
+    <w:rPr>
+      <w:b/>
+      <w:bCs/>
+      <w:smallCaps/>
+      <w:color w:val="44546A" w:themeColor="text2"/>
+      <w:u w:val="single"/>
+    </w:rPr>
+  </w:style>
+  <w:style w:type="character" w:styleId="Titredulivre">
+    <w:name w:val="Book Title"/>
+    <w:basedOn w:val="Policepardfaut"/>
+    <w:uiPriority w:val="33"/>
+    <w:qFormat/>
+    <w:rsid w:val="0059009B"/>
+    <w:rPr>
+      <w:b/>
+      <w:bCs/>
+      <w:smallCaps/>
+      <w:spacing w:val="10"/>
+    </w:rPr>
+  </w:style>
+  <w:style w:type="paragraph" w:styleId="En-ttedetabledesmatires">
+    <w:name w:val="TOC Heading"/>
+    <w:basedOn w:val="Titre1"/>
+    <w:next w:val="Normal"/>
+    <w:uiPriority w:val="39"/>
+    <w:unhideWhenUsed/>
+    <w:qFormat/>
+    <w:rsid w:val="0059009B"/>
+    <w:pPr>
+      <w:outlineLvl w:val="9"/>
+    </w:pPr>
   </w:style>
 </w:styles>
 </file>
@@ -1633,4 +2406,16 @@
     </a:ext>
   </a:extLst>
 </a:theme>
+</file>
+
+<file path=customXml/item1.xml><?xml version="1.0" encoding="utf-8"?>
+<b:Sources xmlns:b="http://schemas.openxmlformats.org/officeDocument/2006/bibliography" xmlns="http://schemas.openxmlformats.org/officeDocument/2006/bibliography" SelectedStyle="\APASixthEditionOfficeOnline.xsl" StyleName="APA" Version="6"/>
+</file>
+
+<file path=customXml/itemProps1.xml><?xml version="1.0" encoding="utf-8"?>
+<ds:datastoreItem xmlns:ds="http://schemas.openxmlformats.org/officeDocument/2006/customXml" ds:itemID="{A14AFEF8-64D5-49CA-9A25-10DCA7D33832}">
+  <ds:schemaRefs>
+    <ds:schemaRef ds:uri="http://schemas.openxmlformats.org/officeDocument/2006/bibliography"/>
+  </ds:schemaRefs>
+</ds:datastoreItem>
 </file>
</xml_diff>